<commit_message>
started to work on project structure
</commit_message>
<xml_diff>
--- a/Technical task.docx
+++ b/Technical task.docx
@@ -11,13 +11,23 @@
           <w:szCs w:val="40"/>
         </w:rPr>
       </w:pPr>
+      <w:hyperlink r:id="rId7" w:history="1">
+        <w:r>
+          <w:rPr>
+            <w:i/>
+            <w:sz w:val="40"/>
+            <w:szCs w:val="40"/>
+          </w:rPr>
+          <w:t>Техническое задание</w:t>
+        </w:r>
+      </w:hyperlink>
       <w:r>
         <w:rPr>
           <w:i/>
           <w:sz w:val="40"/>
           <w:szCs w:val="40"/>
         </w:rPr>
-        <w:fldChar w:fldCharType="begin"/>
+        <w:t xml:space="preserve"> </w:t>
       </w:r>
       <w:r>
         <w:rPr>
@@ -25,53 +35,6 @@
           <w:sz w:val="40"/>
           <w:szCs w:val="40"/>
         </w:rPr>
-        <w:instrText xml:space="preserve"> HYPERLINK "http://internet-client.ru/tehnicheskoe-zadanie-tz-na-razrabotku-sayta.html" </w:instrText>
-      </w:r>
-      <w:r>
-        <w:rPr>
-          <w:i/>
-          <w:sz w:val="40"/>
-          <w:szCs w:val="40"/>
-        </w:rPr>
-      </w:r>
-      <w:r>
-        <w:rPr>
-          <w:i/>
-          <w:sz w:val="40"/>
-          <w:szCs w:val="40"/>
-        </w:rPr>
-        <w:fldChar w:fldCharType="separate"/>
-      </w:r>
-      <w:r>
-        <w:rPr>
-          <w:i/>
-          <w:sz w:val="40"/>
-          <w:szCs w:val="40"/>
-        </w:rPr>
-        <w:t>Техническое задание</w:t>
-      </w:r>
-      <w:r>
-        <w:rPr>
-          <w:i/>
-          <w:sz w:val="40"/>
-          <w:szCs w:val="40"/>
-        </w:rPr>
-        <w:fldChar w:fldCharType="end"/>
-      </w:r>
-      <w:r>
-        <w:rPr>
-          <w:i/>
-          <w:sz w:val="40"/>
-          <w:szCs w:val="40"/>
-        </w:rPr>
-        <w:t xml:space="preserve"> </w:t>
-      </w:r>
-      <w:r>
-        <w:rPr>
-          <w:i/>
-          <w:sz w:val="40"/>
-          <w:szCs w:val="40"/>
-        </w:rPr>
         <w:t>на создание сайта-визитки</w:t>
       </w:r>
     </w:p>
@@ -82,15 +45,14 @@
           <w:sz w:val="20"/>
           <w:szCs w:val="20"/>
           <w:u w:val="single"/>
-          <w:lang w:val="en-US"/>
-        </w:rPr>
-      </w:pPr>
-    </w:p>
-    <w:p>
-      <w:pPr>
-        <w:jc w:val="both"/>
-      </w:pPr>
-      <w:hyperlink r:id="rId7" w:history="1">
+        </w:rPr>
+      </w:pPr>
+    </w:p>
+    <w:p>
+      <w:pPr>
+        <w:jc w:val="both"/>
+      </w:pPr>
+      <w:hyperlink r:id="rId8" w:history="1">
         <w:r>
           <w:rPr>
             <w:u w:val="single"/>
@@ -101,14 +63,9 @@
       <w:r>
         <w:t xml:space="preserve"> – это </w:t>
       </w:r>
-      <w:hyperlink r:id="rId8" w:history="1">
-        <w:proofErr w:type="spellStart"/>
+      <w:hyperlink r:id="rId9" w:history="1">
         <w:r>
-          <w:t>web</w:t>
-        </w:r>
-        <w:proofErr w:type="spellEnd"/>
-        <w:r>
-          <w:t>-сайт</w:t>
+          <w:t>web-сайт</w:t>
         </w:r>
       </w:hyperlink>
       <w:r>
@@ -128,13 +85,8 @@
       <w:pPr>
         <w:jc w:val="both"/>
       </w:pPr>
-      <w:proofErr w:type="gramStart"/>
-      <w:r>
-        <w:t>Данное</w:t>
-      </w:r>
-      <w:proofErr w:type="gramEnd"/>
-      <w:r>
-        <w:t xml:space="preserve"> ТЗ </w:t>
+      <w:r>
+        <w:t xml:space="preserve">Данное ТЗ </w:t>
       </w:r>
       <w:r>
         <w:t xml:space="preserve">составлено на </w:t>
@@ -142,14 +94,9 @@
       <w:r>
         <w:t xml:space="preserve"> разработку ПК-версии </w:t>
       </w:r>
-      <w:hyperlink r:id="rId9" w:history="1">
-        <w:proofErr w:type="spellStart"/>
+      <w:hyperlink r:id="rId10" w:history="1">
         <w:r>
-          <w:t>web</w:t>
-        </w:r>
-        <w:proofErr w:type="spellEnd"/>
-        <w:r>
-          <w:t>-сайт</w:t>
+          <w:t>web-сайт</w:t>
         </w:r>
       </w:hyperlink>
       <w:r>
@@ -287,10 +234,7 @@
         <w:jc w:val="both"/>
       </w:pPr>
       <w:r>
-        <w:t>Двухуровневое м</w:t>
-      </w:r>
-      <w:r>
-        <w:t>еню</w:t>
+        <w:t>Двухуровневое меню</w:t>
       </w:r>
       <w:r>
         <w:t>;</w:t>
@@ -433,15 +377,7 @@
         <w:jc w:val="both"/>
       </w:pPr>
       <w:r>
-        <w:t xml:space="preserve">текст (произвольный </w:t>
-      </w:r>
-      <w:proofErr w:type="spellStart"/>
-      <w:r>
-        <w:t>html</w:t>
-      </w:r>
-      <w:proofErr w:type="spellEnd"/>
-      <w:r>
-        <w:t>-код).</w:t>
+        <w:t>текст (произвольный html-код).</w:t>
       </w:r>
     </w:p>
     <w:p>
@@ -500,14 +436,12 @@
       <w:r>
         <w:t xml:space="preserve">видеоматериалы (код из </w:t>
       </w:r>
-      <w:proofErr w:type="spellStart"/>
       <w:r>
         <w:rPr>
           <w:lang w:val="en-US"/>
         </w:rPr>
         <w:t>youtube</w:t>
       </w:r>
-      <w:proofErr w:type="spellEnd"/>
       <w:r>
         <w:t>)</w:t>
       </w:r>
@@ -522,15 +456,7 @@
         <w:jc w:val="both"/>
       </w:pPr>
       <w:r>
-        <w:t xml:space="preserve">Администрирование сайта и наполнение контентом осуществляется посредством  учетной записи администратора </w:t>
-      </w:r>
-      <w:proofErr w:type="spellStart"/>
-      <w:r>
-        <w:t>фреймворка</w:t>
-      </w:r>
-      <w:proofErr w:type="spellEnd"/>
-      <w:r>
-        <w:t xml:space="preserve">  </w:t>
+        <w:t xml:space="preserve">Администрирование сайта и наполнение контентом осуществляется посредством  учетной записи администратора фреймворка  </w:t>
       </w:r>
       <w:r>
         <w:rPr>
@@ -588,15 +514,7 @@
         <w:jc w:val="both"/>
       </w:pPr>
       <w:r>
-        <w:t xml:space="preserve">В шапке так же присутствует </w:t>
-      </w:r>
-      <w:proofErr w:type="spellStart"/>
-      <w:r>
-        <w:t>бэкграунд</w:t>
-      </w:r>
-      <w:proofErr w:type="spellEnd"/>
-      <w:r>
-        <w:t xml:space="preserve"> фото</w:t>
+        <w:t>В шапке так же присутствует бэкграунд фото</w:t>
       </w:r>
       <w:r>
         <w:t>/</w:t>
@@ -658,30 +576,23 @@
         <w:jc w:val="both"/>
       </w:pPr>
       <w:r>
-        <w:t xml:space="preserve">Нижняя часть сайта. В подвале </w:t>
-      </w:r>
-      <w:r>
-        <w:t xml:space="preserve">дублируется меню (выравнивание по центру), располагаются ссылки на </w:t>
-      </w:r>
-      <w:proofErr w:type="spellStart"/>
+        <w:t xml:space="preserve">Нижняя часть сайта. В подвале дублируется меню (выравнивание по центру), располагаются ссылки на </w:t>
+      </w:r>
       <w:r>
         <w:rPr>
           <w:lang w:val="en-US"/>
         </w:rPr>
         <w:t>vk</w:t>
       </w:r>
-      <w:proofErr w:type="spellEnd"/>
       <w:r>
         <w:t xml:space="preserve">, </w:t>
       </w:r>
-      <w:proofErr w:type="spellStart"/>
       <w:r>
         <w:rPr>
           <w:lang w:val="en-US"/>
         </w:rPr>
         <w:t>facebook</w:t>
       </w:r>
-      <w:proofErr w:type="spellEnd"/>
       <w:r>
         <w:t>,</w:t>
       </w:r>
@@ -745,33 +656,69 @@
     <w:p>
       <w:pPr>
         <w:jc w:val="both"/>
-        <w:rPr>
-          <w:lang w:val="en-US"/>
-        </w:rPr>
       </w:pPr>
       <w:r>
         <w:t>Пункты</w:t>
       </w:r>
       <w:r>
-        <w:rPr>
-          <w:lang w:val="en-US"/>
-        </w:rPr>
         <w:t xml:space="preserve"> </w:t>
       </w:r>
       <w:r>
         <w:t>меню</w:t>
       </w:r>
       <w:r>
-        <w:rPr>
-          <w:lang w:val="en-US"/>
-        </w:rPr>
         <w:t xml:space="preserve">: </w:t>
       </w:r>
       <w:r>
         <w:rPr>
           <w:lang w:val="en-US"/>
         </w:rPr>
-        <w:t>HOME, ABOUT, PORTFOLIO, RESUME, BLOG, CONTACT</w:t>
+        <w:t>HOME</w:t>
+      </w:r>
+      <w:r>
+        <w:t xml:space="preserve">, </w:t>
+      </w:r>
+      <w:r>
+        <w:rPr>
+          <w:lang w:val="en-US"/>
+        </w:rPr>
+        <w:t>ABOUT</w:t>
+      </w:r>
+      <w:r>
+        <w:t xml:space="preserve">, </w:t>
+      </w:r>
+      <w:r>
+        <w:rPr>
+          <w:lang w:val="en-US"/>
+        </w:rPr>
+        <w:t>PORTFOLIO</w:t>
+      </w:r>
+      <w:r>
+        <w:t xml:space="preserve">, </w:t>
+      </w:r>
+      <w:r>
+        <w:rPr>
+          <w:lang w:val="en-US"/>
+        </w:rPr>
+        <w:t>RESUME</w:t>
+      </w:r>
+      <w:r>
+        <w:t xml:space="preserve">, </w:t>
+      </w:r>
+      <w:r>
+        <w:rPr>
+          <w:lang w:val="en-US"/>
+        </w:rPr>
+        <w:t>BLOG</w:t>
+      </w:r>
+      <w:r>
+        <w:t xml:space="preserve">, </w:t>
+      </w:r>
+      <w:r>
+        <w:rPr>
+          <w:lang w:val="en-US"/>
+        </w:rPr>
+        <w:t>CONTACT</w:t>
       </w:r>
     </w:p>
     <w:p>
@@ -896,11 +843,11 @@
                     </pic:cNvPicPr>
                   </pic:nvPicPr>
                   <pic:blipFill rotWithShape="1">
-                    <a:blip r:embed="rId10">
+                    <a:blip r:embed="rId11">
                       <a:extLst>
                         <a:ext uri="{BEBA8EAE-BF5A-486C-A8C5-ECC9F3942E4B}">
                           <a14:imgProps xmlns:a14="http://schemas.microsoft.com/office/drawing/2010/main">
-                            <a14:imgLayer r:embed="rId11">
+                            <a14:imgLayer r:embed="rId12">
                               <a14:imgEffect>
                                 <a14:sharpenSoften amount="-15000"/>
                               </a14:imgEffect>
@@ -1113,15 +1060,7 @@
         <w:t>,</w:t>
       </w:r>
       <w:r>
-        <w:t xml:space="preserve"> что то из разряда «Я – инженер Дмитрий, </w:t>
-      </w:r>
-      <w:proofErr w:type="gramStart"/>
-      <w:r>
-        <w:t>мечтаю</w:t>
-      </w:r>
-      <w:proofErr w:type="gramEnd"/>
-      <w:r>
-        <w:t xml:space="preserve"> стать программистом, давайте дружить». </w:t>
+        <w:t xml:space="preserve"> что то из разряда «Я – инженер Дмитрий, мечтаю стать программистом, давайте дружить». </w:t>
       </w:r>
     </w:p>
     <w:p>
@@ -1152,27 +1091,17 @@
         <w:t>кратко, к</w:t>
       </w:r>
       <w:r>
-        <w:t xml:space="preserve">то я, чем занимался раньше, что меня </w:t>
-      </w:r>
-      <w:proofErr w:type="spellStart"/>
-      <w:r>
-        <w:t>сподвигло</w:t>
-      </w:r>
-      <w:proofErr w:type="spellEnd"/>
-      <w:r>
-        <w:t xml:space="preserve"> принять решение о смене профессии, что я готов предложить работодателю со своей стороны (пунктуальность, исполнительность, </w:t>
+        <w:t xml:space="preserve">то я, чем занимался раньше, что меня сподвигло принять решение о смене профессии, что я готов предложить работодателю со своей стороны (пунктуальность, исполнительность, </w:t>
       </w:r>
       <w:r>
         <w:t xml:space="preserve">стремление развиваться, </w:t>
       </w:r>
-      <w:proofErr w:type="spellStart"/>
       <w:r>
         <w:rPr>
           <w:lang w:val="en-US"/>
         </w:rPr>
         <w:t>etc</w:t>
       </w:r>
-      <w:proofErr w:type="spellEnd"/>
       <w:r>
         <w:t xml:space="preserve">). </w:t>
       </w:r>
@@ -1641,19 +1570,14 @@
         <w:t xml:space="preserve">Interests: </w:t>
       </w:r>
       <w:r>
-        <w:t>к</w:t>
-      </w:r>
-      <w:r>
-        <w:t xml:space="preserve">ниги, музыка, </w:t>
-      </w:r>
-      <w:proofErr w:type="spellStart"/>
+        <w:t xml:space="preserve">книги, музыка, </w:t>
+      </w:r>
       <w:r>
         <w:rPr>
           <w:lang w:val="en-US"/>
         </w:rPr>
         <w:t>etc</w:t>
       </w:r>
-      <w:proofErr w:type="spellEnd"/>
       <w:r>
         <w:t>.</w:t>
       </w:r>
@@ -1784,24 +1708,14 @@
         <w:t xml:space="preserve">: </w:t>
       </w:r>
       <w:r>
-        <w:t>Все о МФК ТЕМП. Моя роль в команде, трофеи  =</w:t>
-      </w:r>
-      <w:proofErr w:type="gramStart"/>
-      <w:r>
-        <w:t xml:space="preserve"> )</w:t>
-      </w:r>
-      <w:proofErr w:type="gramEnd"/>
-      <w:r>
-        <w:t xml:space="preserve">, статистика выступлений в соревнованиях, состав команды, персональная статистика игроков, </w:t>
-      </w:r>
-      <w:proofErr w:type="spellStart"/>
+        <w:t xml:space="preserve">Все о МФК ТЕМП. Моя роль в команде, трофеи  = ), статистика выступлений в соревнованиях, состав команды, персональная статистика игроков, </w:t>
+      </w:r>
       <w:r>
         <w:rPr>
           <w:lang w:val="en-US"/>
         </w:rPr>
         <w:t>etc</w:t>
       </w:r>
-      <w:proofErr w:type="spellEnd"/>
       <w:r>
         <w:t>.</w:t>
       </w:r>
@@ -1864,14 +1778,12 @@
       <w:r>
         <w:t xml:space="preserve">опционально, если придумаю, как это написать. О моих положительных качествах, стремлениях, чего я хочу от работодателя, от жизни, </w:t>
       </w:r>
-      <w:proofErr w:type="spellStart"/>
       <w:r>
         <w:rPr>
           <w:lang w:val="en-US"/>
         </w:rPr>
         <w:t>etc</w:t>
       </w:r>
-      <w:proofErr w:type="spellEnd"/>
       <w:r>
         <w:t xml:space="preserve">. </w:t>
       </w:r>
@@ -1881,7 +1793,6 @@
         <w:jc w:val="both"/>
         <w:rPr>
           <w:b/>
-          <w:lang w:val="en-US"/>
         </w:rPr>
       </w:pPr>
     </w:p>
@@ -1892,14 +1803,12 @@
       <w:r>
         <w:t>Контент данного раздела: текст, фото, ссылки на видео (</w:t>
       </w:r>
-      <w:proofErr w:type="spellStart"/>
       <w:r>
         <w:rPr>
           <w:lang w:val="en-US"/>
         </w:rPr>
         <w:t>youtube</w:t>
       </w:r>
-      <w:proofErr w:type="spellEnd"/>
       <w:r>
         <w:t>)</w:t>
       </w:r>
@@ -2044,25 +1953,17 @@
         <w:rPr>
           <w:b/>
         </w:rPr>
-        <w:t>:</w:t>
-      </w:r>
-      <w:r>
-        <w:rPr>
-          <w:b/>
-        </w:rPr>
-        <w:t xml:space="preserve"> </w:t>
+        <w:t xml:space="preserve">: </w:t>
       </w:r>
       <w:r>
         <w:t xml:space="preserve">здесь будут фото самых значимых объектов, в создании которых я принимал участие, с описанием, характеристиками, </w:t>
       </w:r>
-      <w:proofErr w:type="spellStart"/>
       <w:r>
         <w:rPr>
           <w:lang w:val="en-US"/>
         </w:rPr>
         <w:t>etc</w:t>
       </w:r>
-      <w:proofErr w:type="spellEnd"/>
       <w:r>
         <w:t>.</w:t>
       </w:r>
@@ -2125,32 +2026,16 @@
         <w:jc w:val="both"/>
       </w:pPr>
       <w:r>
-        <w:t xml:space="preserve">перечень курсов, которые я прошел, </w:t>
-      </w:r>
-      <w:r>
-        <w:t>с прикрепленными сертификатами</w:t>
-      </w:r>
-      <w:r>
-        <w:t xml:space="preserve"> об окончании, со ссылками на сами курсы и ссылками на мой </w:t>
-      </w:r>
-      <w:proofErr w:type="spellStart"/>
+        <w:t xml:space="preserve">перечень курсов, которые я прошел, с прикрепленными сертификатами об окончании, со ссылками на сами курсы и ссылками на мой </w:t>
+      </w:r>
       <w:r>
         <w:rPr>
           <w:lang w:val="en-US"/>
         </w:rPr>
         <w:t>github</w:t>
       </w:r>
-      <w:proofErr w:type="spellEnd"/>
-      <w:r>
-        <w:t xml:space="preserve"> (на </w:t>
-      </w:r>
-      <w:proofErr w:type="spellStart"/>
-      <w:r>
-        <w:t>репозиторий</w:t>
-      </w:r>
-      <w:proofErr w:type="spellEnd"/>
-      <w:r>
-        <w:t xml:space="preserve"> курса, если таковой имеется);</w:t>
+      <w:r>
+        <w:t xml:space="preserve"> (на репозиторий курса, если таковой имеется);</w:t>
       </w:r>
     </w:p>
     <w:p>
@@ -2166,14 +2051,12 @@
       <w:r>
         <w:t xml:space="preserve">мои собственные проекты с описанием, ссылками на </w:t>
       </w:r>
-      <w:proofErr w:type="spellStart"/>
       <w:r>
         <w:rPr>
           <w:lang w:val="en-US"/>
         </w:rPr>
         <w:t>github</w:t>
       </w:r>
-      <w:proofErr w:type="spellEnd"/>
       <w:r>
         <w:t>;</w:t>
       </w:r>
@@ -2218,14 +2101,12 @@
       <w:r>
         <w:t xml:space="preserve">Книги, музыка, </w:t>
       </w:r>
-      <w:proofErr w:type="spellStart"/>
       <w:r>
         <w:rPr>
           <w:lang w:val="en-US"/>
         </w:rPr>
         <w:t>etc</w:t>
       </w:r>
-      <w:proofErr w:type="spellEnd"/>
       <w:r>
         <w:t>.</w:t>
       </w:r>
@@ -2459,7 +2340,6 @@
                 <w:lang w:val="en-US"/>
               </w:rPr>
             </w:pPr>
-            <w:proofErr w:type="spellStart"/>
             <w:r>
               <w:rPr>
                 <w:b/>
@@ -2467,7 +2347,6 @@
               </w:rPr>
               <w:t>Autocad</w:t>
             </w:r>
-            <w:proofErr w:type="spellEnd"/>
           </w:p>
           <w:p>
             <w:pPr>
@@ -2758,21 +2637,7 @@
                 <w:b/>
                 <w:lang w:val="en-US"/>
               </w:rPr>
-              <w:t xml:space="preserve">English </w:t>
-            </w:r>
-            <w:r>
-              <w:rPr>
-                <w:b/>
-                <w:lang w:val="en-US"/>
-              </w:rPr>
-              <w:t>(</w:t>
-            </w:r>
-            <w:r>
-              <w:rPr>
-                <w:b/>
-                <w:lang w:val="en-US"/>
-              </w:rPr>
-              <w:t>second, Upper Intermediate level)</w:t>
+              <w:t>English (second, Upper Intermediate level)</w:t>
             </w:r>
           </w:p>
         </w:tc>
@@ -3206,751 +3071,13 @@
     </w:p>
     <w:p>
       <w:pPr>
-        <w:pStyle w:val="a5"/>
-        <w:tabs>
-          <w:tab w:val="left" w:pos="7601"/>
-        </w:tabs>
-        <w:spacing w:before="0" w:beforeAutospacing="0" w:after="0" w:afterAutospacing="0"/>
-        <w:jc w:val="both"/>
-        <w:rPr>
-          <w:b/>
-        </w:rPr>
-      </w:pPr>
-    </w:p>
-    <w:p>
-      <w:pPr>
-        <w:pStyle w:val="a5"/>
-        <w:tabs>
-          <w:tab w:val="left" w:pos="7601"/>
-        </w:tabs>
-        <w:spacing w:before="0" w:beforeAutospacing="0" w:after="0" w:afterAutospacing="0"/>
-        <w:jc w:val="both"/>
-        <w:rPr>
-          <w:b/>
-        </w:rPr>
-      </w:pPr>
-      <w:r>
-        <w:rPr>
-          <w:b/>
-        </w:rPr>
-        <w:t>Форма обратной связи</w:t>
-      </w:r>
-    </w:p>
-    <w:p>
-      <w:pPr>
-        <w:pStyle w:val="a5"/>
-        <w:tabs>
-          <w:tab w:val="left" w:pos="7601"/>
-        </w:tabs>
-        <w:spacing w:before="0" w:beforeAutospacing="0" w:after="0" w:afterAutospacing="0"/>
-        <w:jc w:val="both"/>
-        <w:rPr>
-          <w:b/>
-        </w:rPr>
-      </w:pPr>
-      <w:r>
-        <w:rPr>
-          <w:b/>
-          <w:noProof/>
-        </w:rPr>
-        <mc:AlternateContent>
-          <mc:Choice Requires="wps">
-            <w:drawing>
-              <wp:anchor distT="0" distB="0" distL="114300" distR="114300" simplePos="0" relativeHeight="251662336" behindDoc="0" locked="0" layoutInCell="1" allowOverlap="1" wp14:anchorId="108E9837" wp14:editId="49722782">
-                <wp:simplePos x="0" y="0"/>
-                <wp:positionH relativeFrom="column">
-                  <wp:posOffset>2171700</wp:posOffset>
-                </wp:positionH>
-                <wp:positionV relativeFrom="paragraph">
-                  <wp:posOffset>-2540</wp:posOffset>
-                </wp:positionV>
-                <wp:extent cx="3886200" cy="2656840"/>
-                <wp:effectExtent l="3810" t="2540" r="0" b="0"/>
-                <wp:wrapNone/>
-                <wp:docPr id="5" name="Прямоугольник 5"/>
-                <wp:cNvGraphicFramePr>
-                  <a:graphicFrameLocks xmlns:a="http://schemas.openxmlformats.org/drawingml/2006/main"/>
-                </wp:cNvGraphicFramePr>
-                <a:graphic xmlns:a="http://schemas.openxmlformats.org/drawingml/2006/main">
-                  <a:graphicData uri="http://schemas.microsoft.com/office/word/2010/wordprocessingShape">
-                    <wps:wsp>
-                      <wps:cNvSpPr>
-                        <a:spLocks noChangeArrowheads="1"/>
-                      </wps:cNvSpPr>
-                      <wps:spPr bwMode="auto">
-                        <a:xfrm>
-                          <a:off x="0" y="0"/>
-                          <a:ext cx="3886200" cy="2656840"/>
-                        </a:xfrm>
-                        <a:prstGeom prst="rect">
-                          <a:avLst/>
-                        </a:prstGeom>
-                        <a:solidFill>
-                          <a:srgbClr val="FFFFFF"/>
-                        </a:solidFill>
-                        <a:ln>
-                          <a:noFill/>
-                        </a:ln>
-                        <a:extLst>
-                          <a:ext uri="{91240B29-F687-4F45-9708-019B960494DF}">
-                            <a14:hiddenLine xmlns:a14="http://schemas.microsoft.com/office/drawing/2010/main" w="9525">
-                              <a:solidFill>
-                                <a:srgbClr val="000000"/>
-                              </a:solidFill>
-                              <a:miter lim="800000"/>
-                              <a:headEnd/>
-                              <a:tailEnd/>
-                            </a14:hiddenLine>
-                          </a:ext>
-                        </a:extLst>
-                      </wps:spPr>
-                      <wps:txbx>
-                        <w:txbxContent>
-                          <w:p>
-                            <w:r>
-                              <w:t>Форма обратной связи – это форма с полями:</w:t>
-                            </w:r>
-                          </w:p>
-                          <w:p>
-                            <w:r>
-                              <w:t>- Имя;</w:t>
-                            </w:r>
-                          </w:p>
-                          <w:p>
-                            <w:r>
-                              <w:t xml:space="preserve">- </w:t>
-                            </w:r>
-                            <w:r>
-                              <w:rPr>
-                                <w:lang w:val="en-US"/>
-                              </w:rPr>
-                              <w:t>email</w:t>
-                            </w:r>
-                            <w:r>
-                              <w:t>;</w:t>
-                            </w:r>
-                          </w:p>
-                          <w:p>
-                            <w:r>
-                              <w:t>- телефон;</w:t>
-                            </w:r>
-                          </w:p>
-                          <w:p>
-                            <w:r>
-                              <w:t>- текст сообщения;</w:t>
-                            </w:r>
-                          </w:p>
-                          <w:p>
-                            <w:r>
-                              <w:t>- кнопка «отправить».</w:t>
-                            </w:r>
-                          </w:p>
-                          <w:p/>
-                          <w:p>
-                            <w:r>
-                              <w:t>Сообщения, отправленные с формы обратной связи</w:t>
-                            </w:r>
-                            <w:r>
-                              <w:t>,</w:t>
-                            </w:r>
-                            <w:r>
-                              <w:t xml:space="preserve"> отправляются </w:t>
-                            </w:r>
-                            <w:r>
-                              <w:t xml:space="preserve">в </w:t>
-                            </w:r>
-                            <w:proofErr w:type="spellStart"/>
-                            <w:r>
-                              <w:t>админку</w:t>
-                            </w:r>
-                            <w:proofErr w:type="spellEnd"/>
-                            <w:r>
-                              <w:t xml:space="preserve"> сайта и </w:t>
-                            </w:r>
-                            <w:r>
-                              <w:t>на адрес:</w:t>
-                            </w:r>
-                          </w:p>
-                          <w:p>
-                            <w:pPr>
-                              <w:rPr>
-                                <w:sz w:val="20"/>
-                                <w:szCs w:val="20"/>
-                              </w:rPr>
-                            </w:pPr>
-                            <w:proofErr w:type="spellStart"/>
-                            <w:r>
-                              <w:rPr>
-                                <w:sz w:val="20"/>
-                                <w:szCs w:val="20"/>
-                                <w:lang w:val="en-US"/>
-                              </w:rPr>
-                              <w:t>sidviciouc</w:t>
-                            </w:r>
-                            <w:proofErr w:type="spellEnd"/>
-                            <w:r>
-                              <w:rPr>
-                                <w:sz w:val="20"/>
-                                <w:szCs w:val="20"/>
-                              </w:rPr>
-                              <w:t>@</w:t>
-                            </w:r>
-                            <w:proofErr w:type="spellStart"/>
-                            <w:r>
-                              <w:rPr>
-                                <w:sz w:val="20"/>
-                                <w:szCs w:val="20"/>
-                                <w:lang w:val="en-US"/>
-                              </w:rPr>
-                              <w:t>gmail</w:t>
-                            </w:r>
-                            <w:proofErr w:type="spellEnd"/>
-                            <w:r>
-                              <w:rPr>
-                                <w:sz w:val="20"/>
-                                <w:szCs w:val="20"/>
-                              </w:rPr>
-                              <w:t>.</w:t>
-                            </w:r>
-                            <w:r>
-                              <w:rPr>
-                                <w:sz w:val="20"/>
-                                <w:szCs w:val="20"/>
-                                <w:lang w:val="en-US"/>
-                              </w:rPr>
-                              <w:t>com</w:t>
-                            </w:r>
-                          </w:p>
-                          <w:p>
-                            <w:pPr>
-                              <w:rPr>
-                                <w:sz w:val="20"/>
-                                <w:szCs w:val="20"/>
-                              </w:rPr>
-                            </w:pPr>
-                          </w:p>
-                          <w:p>
-                            <w:pPr>
-                              <w:rPr>
-                                <w:sz w:val="20"/>
-                                <w:szCs w:val="20"/>
-                              </w:rPr>
-                            </w:pPr>
-                            <w:r>
-                              <w:rPr>
-                                <w:sz w:val="20"/>
-                                <w:szCs w:val="20"/>
-                              </w:rPr>
-                              <w:t xml:space="preserve">Тема письма: Сообщение с сайта </w:t>
-                            </w:r>
-                            <w:r>
-                              <w:rPr>
-                                <w:sz w:val="20"/>
-                                <w:szCs w:val="20"/>
-                                <w:lang w:val="en-US"/>
-                              </w:rPr>
-                              <w:t>www</w:t>
-                            </w:r>
-                            <w:r>
-                              <w:rPr>
-                                <w:sz w:val="20"/>
-                                <w:szCs w:val="20"/>
-                              </w:rPr>
-                              <w:t>.</w:t>
-                            </w:r>
-                            <w:r>
-                              <w:rPr>
-                                <w:sz w:val="20"/>
-                                <w:szCs w:val="20"/>
-                                <w:lang w:val="en-US"/>
-                              </w:rPr>
-                              <w:t>site</w:t>
-                            </w:r>
-                            <w:r>
-                              <w:rPr>
-                                <w:sz w:val="20"/>
-                                <w:szCs w:val="20"/>
-                              </w:rPr>
-                              <w:t>.</w:t>
-                            </w:r>
-                            <w:proofErr w:type="spellStart"/>
-                            <w:r>
-                              <w:rPr>
-                                <w:sz w:val="20"/>
-                                <w:szCs w:val="20"/>
-                                <w:lang w:val="en-US"/>
-                              </w:rPr>
-                              <w:t>ru</w:t>
-                            </w:r>
-                            <w:proofErr w:type="spellEnd"/>
-                            <w:r>
-                              <w:rPr>
-                                <w:sz w:val="20"/>
-                                <w:szCs w:val="20"/>
-                              </w:rPr>
-                              <w:t xml:space="preserve"> </w:t>
-                            </w:r>
-                          </w:p>
-                          <w:p>
-                            <w:pPr>
-                              <w:rPr>
-                                <w:sz w:val="20"/>
-                                <w:szCs w:val="20"/>
-                              </w:rPr>
-                            </w:pPr>
-                            <w:r>
-                              <w:rPr>
-                                <w:sz w:val="20"/>
-                                <w:szCs w:val="20"/>
-                              </w:rPr>
-                              <w:t>В теле письма:</w:t>
-                            </w:r>
-                          </w:p>
-                          <w:p>
-                            <w:pPr>
-                              <w:rPr>
-                                <w:sz w:val="20"/>
-                                <w:szCs w:val="20"/>
-                              </w:rPr>
-                            </w:pPr>
-                            <w:r>
-                              <w:rPr>
-                                <w:sz w:val="20"/>
-                                <w:szCs w:val="20"/>
-                              </w:rPr>
-                              <w:t>Дата сообщения, время,</w:t>
-                            </w:r>
-                          </w:p>
-                          <w:p>
-                            <w:pPr>
-                              <w:rPr>
-                                <w:sz w:val="20"/>
-                                <w:szCs w:val="20"/>
-                              </w:rPr>
-                            </w:pPr>
-                            <w:r>
-                              <w:rPr>
-                                <w:sz w:val="20"/>
-                                <w:szCs w:val="20"/>
-                              </w:rPr>
-                              <w:t>Номер,</w:t>
-                            </w:r>
-                          </w:p>
-                          <w:p>
-                            <w:pPr>
-                              <w:rPr>
-                                <w:sz w:val="20"/>
-                                <w:szCs w:val="20"/>
-                              </w:rPr>
-                            </w:pPr>
-                            <w:r>
-                              <w:rPr>
-                                <w:sz w:val="20"/>
-                                <w:szCs w:val="20"/>
-                                <w:lang w:val="en-US"/>
-                              </w:rPr>
-                              <w:t>Email</w:t>
-                            </w:r>
-                            <w:r>
-                              <w:rPr>
-                                <w:sz w:val="20"/>
-                                <w:szCs w:val="20"/>
-                              </w:rPr>
-                              <w:t>,</w:t>
-                            </w:r>
-                          </w:p>
-                          <w:p>
-                            <w:pPr>
-                              <w:rPr>
-                                <w:sz w:val="20"/>
-                                <w:szCs w:val="20"/>
-                              </w:rPr>
-                            </w:pPr>
-                            <w:r>
-                              <w:rPr>
-                                <w:sz w:val="20"/>
-                                <w:szCs w:val="20"/>
-                              </w:rPr>
-                              <w:t>Текст сообщения</w:t>
-                            </w:r>
-                          </w:p>
-                          <w:p/>
-                        </w:txbxContent>
-                      </wps:txbx>
-                      <wps:bodyPr rot="0" vert="horz" wrap="square" lIns="91440" tIns="45720" rIns="91440" bIns="45720" anchor="t" anchorCtr="0" upright="1">
-                        <a:noAutofit/>
-                      </wps:bodyPr>
-                    </wps:wsp>
-                  </a:graphicData>
-                </a:graphic>
-                <wp14:sizeRelH relativeFrom="page">
-                  <wp14:pctWidth>0</wp14:pctWidth>
-                </wp14:sizeRelH>
-                <wp14:sizeRelV relativeFrom="page">
-                  <wp14:pctHeight>0</wp14:pctHeight>
-                </wp14:sizeRelV>
-              </wp:anchor>
-            </w:drawing>
-          </mc:Choice>
-          <mc:Fallback>
-            <w:pict>
-              <v:rect id="Прямоугольник 5" o:spid="_x0000_s1026" style="position:absolute;left:0;text-align:left;margin-left:171pt;margin-top:-.2pt;width:306pt;height:209.2pt;z-index:251662336;visibility:visible;mso-wrap-style:square;mso-width-percent:0;mso-height-percent:0;mso-wrap-distance-left:9pt;mso-wrap-distance-top:0;mso-wrap-distance-right:9pt;mso-wrap-distance-bottom:0;mso-position-horizontal:absolute;mso-position-horizontal-relative:text;mso-position-vertical:absolute;mso-position-vertical-relative:text;mso-width-percent:0;mso-height-percent:0;mso-width-relative:page;mso-height-relative:page;v-text-anchor:top" o:gfxdata="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" stroked="f">
-                <v:textbox>
-                  <w:txbxContent>
-                    <w:p>
-                      <w:r>
-                        <w:t>Форма обратной связи – это форма с полями:</w:t>
-                      </w:r>
-                    </w:p>
-                    <w:p>
-                      <w:r>
-                        <w:t>- Имя;</w:t>
-                      </w:r>
-                    </w:p>
-                    <w:p>
-                      <w:r>
-                        <w:t xml:space="preserve">- </w:t>
-                      </w:r>
-                      <w:r>
-                        <w:rPr>
-                          <w:lang w:val="en-US"/>
-                        </w:rPr>
-                        <w:t>email</w:t>
-                      </w:r>
-                      <w:r>
-                        <w:t>;</w:t>
-                      </w:r>
-                    </w:p>
-                    <w:p>
-                      <w:r>
-                        <w:t>- телефон;</w:t>
-                      </w:r>
-                    </w:p>
-                    <w:p>
-                      <w:r>
-                        <w:t>- текст сообщения;</w:t>
-                      </w:r>
-                    </w:p>
-                    <w:p>
-                      <w:r>
-                        <w:t>- кнопка «отправить».</w:t>
-                      </w:r>
-                    </w:p>
-                    <w:p/>
-                    <w:p>
-                      <w:r>
-                        <w:t>Сообщения, отправленные с формы обратной связи</w:t>
-                      </w:r>
-                      <w:r>
-                        <w:t>,</w:t>
-                      </w:r>
-                      <w:r>
-                        <w:t xml:space="preserve"> отправляются </w:t>
-                      </w:r>
-                      <w:r>
-                        <w:t xml:space="preserve">в </w:t>
-                      </w:r>
-                      <w:proofErr w:type="spellStart"/>
-                      <w:r>
-                        <w:t>админку</w:t>
-                      </w:r>
-                      <w:proofErr w:type="spellEnd"/>
-                      <w:r>
-                        <w:t xml:space="preserve"> сайта и </w:t>
-                      </w:r>
-                      <w:r>
-                        <w:t>на адрес:</w:t>
-                      </w:r>
-                    </w:p>
-                    <w:p>
-                      <w:pPr>
-                        <w:rPr>
-                          <w:sz w:val="20"/>
-                          <w:szCs w:val="20"/>
-                        </w:rPr>
-                      </w:pPr>
-                      <w:proofErr w:type="spellStart"/>
-                      <w:r>
-                        <w:rPr>
-                          <w:sz w:val="20"/>
-                          <w:szCs w:val="20"/>
-                          <w:lang w:val="en-US"/>
-                        </w:rPr>
-                        <w:t>sidviciouc</w:t>
-                      </w:r>
-                      <w:proofErr w:type="spellEnd"/>
-                      <w:r>
-                        <w:rPr>
-                          <w:sz w:val="20"/>
-                          <w:szCs w:val="20"/>
-                        </w:rPr>
-                        <w:t>@</w:t>
-                      </w:r>
-                      <w:proofErr w:type="spellStart"/>
-                      <w:r>
-                        <w:rPr>
-                          <w:sz w:val="20"/>
-                          <w:szCs w:val="20"/>
-                          <w:lang w:val="en-US"/>
-                        </w:rPr>
-                        <w:t>gmail</w:t>
-                      </w:r>
-                      <w:proofErr w:type="spellEnd"/>
-                      <w:r>
-                        <w:rPr>
-                          <w:sz w:val="20"/>
-                          <w:szCs w:val="20"/>
-                        </w:rPr>
-                        <w:t>.</w:t>
-                      </w:r>
-                      <w:r>
-                        <w:rPr>
-                          <w:sz w:val="20"/>
-                          <w:szCs w:val="20"/>
-                          <w:lang w:val="en-US"/>
-                        </w:rPr>
-                        <w:t>com</w:t>
-                      </w:r>
-                    </w:p>
-                    <w:p>
-                      <w:pPr>
-                        <w:rPr>
-                          <w:sz w:val="20"/>
-                          <w:szCs w:val="20"/>
-                        </w:rPr>
-                      </w:pPr>
-                    </w:p>
-                    <w:p>
-                      <w:pPr>
-                        <w:rPr>
-                          <w:sz w:val="20"/>
-                          <w:szCs w:val="20"/>
-                        </w:rPr>
-                      </w:pPr>
-                      <w:r>
-                        <w:rPr>
-                          <w:sz w:val="20"/>
-                          <w:szCs w:val="20"/>
-                        </w:rPr>
-                        <w:t xml:space="preserve">Тема письма: Сообщение с сайта </w:t>
-                      </w:r>
-                      <w:r>
-                        <w:rPr>
-                          <w:sz w:val="20"/>
-                          <w:szCs w:val="20"/>
-                          <w:lang w:val="en-US"/>
-                        </w:rPr>
-                        <w:t>www</w:t>
-                      </w:r>
-                      <w:r>
-                        <w:rPr>
-                          <w:sz w:val="20"/>
-                          <w:szCs w:val="20"/>
-                        </w:rPr>
-                        <w:t>.</w:t>
-                      </w:r>
-                      <w:r>
-                        <w:rPr>
-                          <w:sz w:val="20"/>
-                          <w:szCs w:val="20"/>
-                          <w:lang w:val="en-US"/>
-                        </w:rPr>
-                        <w:t>site</w:t>
-                      </w:r>
-                      <w:r>
-                        <w:rPr>
-                          <w:sz w:val="20"/>
-                          <w:szCs w:val="20"/>
-                        </w:rPr>
-                        <w:t>.</w:t>
-                      </w:r>
-                      <w:proofErr w:type="spellStart"/>
-                      <w:r>
-                        <w:rPr>
-                          <w:sz w:val="20"/>
-                          <w:szCs w:val="20"/>
-                          <w:lang w:val="en-US"/>
-                        </w:rPr>
-                        <w:t>ru</w:t>
-                      </w:r>
-                      <w:proofErr w:type="spellEnd"/>
-                      <w:r>
-                        <w:rPr>
-                          <w:sz w:val="20"/>
-                          <w:szCs w:val="20"/>
-                        </w:rPr>
-                        <w:t xml:space="preserve"> </w:t>
-                      </w:r>
-                    </w:p>
-                    <w:p>
-                      <w:pPr>
-                        <w:rPr>
-                          <w:sz w:val="20"/>
-                          <w:szCs w:val="20"/>
-                        </w:rPr>
-                      </w:pPr>
-                      <w:r>
-                        <w:rPr>
-                          <w:sz w:val="20"/>
-                          <w:szCs w:val="20"/>
-                        </w:rPr>
-                        <w:t>В теле письма:</w:t>
-                      </w:r>
-                    </w:p>
-                    <w:p>
-                      <w:pPr>
-                        <w:rPr>
-                          <w:sz w:val="20"/>
-                          <w:szCs w:val="20"/>
-                        </w:rPr>
-                      </w:pPr>
-                      <w:r>
-                        <w:rPr>
-                          <w:sz w:val="20"/>
-                          <w:szCs w:val="20"/>
-                        </w:rPr>
-                        <w:t>Дата сообщения, время,</w:t>
-                      </w:r>
-                    </w:p>
-                    <w:p>
-                      <w:pPr>
-                        <w:rPr>
-                          <w:sz w:val="20"/>
-                          <w:szCs w:val="20"/>
-                        </w:rPr>
-                      </w:pPr>
-                      <w:r>
-                        <w:rPr>
-                          <w:sz w:val="20"/>
-                          <w:szCs w:val="20"/>
-                        </w:rPr>
-                        <w:t>Номер,</w:t>
-                      </w:r>
-                    </w:p>
-                    <w:p>
-                      <w:pPr>
-                        <w:rPr>
-                          <w:sz w:val="20"/>
-                          <w:szCs w:val="20"/>
-                        </w:rPr>
-                      </w:pPr>
-                      <w:r>
-                        <w:rPr>
-                          <w:sz w:val="20"/>
-                          <w:szCs w:val="20"/>
-                          <w:lang w:val="en-US"/>
-                        </w:rPr>
-                        <w:t>Email</w:t>
-                      </w:r>
-                      <w:r>
-                        <w:rPr>
-                          <w:sz w:val="20"/>
-                          <w:szCs w:val="20"/>
-                        </w:rPr>
-                        <w:t>,</w:t>
-                      </w:r>
-                    </w:p>
-                    <w:p>
-                      <w:pPr>
-                        <w:rPr>
-                          <w:sz w:val="20"/>
-                          <w:szCs w:val="20"/>
-                        </w:rPr>
-                      </w:pPr>
-                      <w:r>
-                        <w:rPr>
-                          <w:sz w:val="20"/>
-                          <w:szCs w:val="20"/>
-                        </w:rPr>
-                        <w:t>Текст сообщения</w:t>
-                      </w:r>
-                    </w:p>
-                    <w:p/>
-                  </w:txbxContent>
-                </v:textbox>
-              </v:rect>
-            </w:pict>
-          </mc:Fallback>
-        </mc:AlternateContent>
-      </w:r>
-    </w:p>
-    <w:p>
-      <w:pPr>
-        <w:pStyle w:val="a5"/>
-        <w:tabs>
-          <w:tab w:val="left" w:pos="7601"/>
-        </w:tabs>
-        <w:spacing w:before="0" w:beforeAutospacing="0" w:after="0" w:afterAutospacing="0"/>
-        <w:jc w:val="both"/>
-        <w:rPr>
-          <w:b/>
-        </w:rPr>
-      </w:pPr>
-      <w:r>
-        <w:rPr>
-          <w:b/>
-        </w:rPr>
-        <w:t xml:space="preserve"> </w:t>
-      </w:r>
-      <w:r>
-        <w:rPr>
-          <w:b/>
-          <w:noProof/>
-        </w:rPr>
-        <w:drawing>
-          <wp:inline distT="0" distB="0" distL="0" distR="0" wp14:anchorId="3B62828A" wp14:editId="4D36B994">
-            <wp:extent cx="1974850" cy="2472690"/>
-            <wp:effectExtent l="0" t="0" r="6350" b="3810"/>
-            <wp:docPr id="6" name="Рисунок 6" descr="5"/>
-            <wp:cNvGraphicFramePr>
-              <a:graphicFrameLocks xmlns:a="http://schemas.openxmlformats.org/drawingml/2006/main" noChangeAspect="1"/>
-            </wp:cNvGraphicFramePr>
-            <a:graphic xmlns:a="http://schemas.openxmlformats.org/drawingml/2006/main">
-              <a:graphicData uri="http://schemas.openxmlformats.org/drawingml/2006/picture">
-                <pic:pic xmlns:pic="http://schemas.openxmlformats.org/drawingml/2006/picture">
-                  <pic:nvPicPr>
-                    <pic:cNvPr id="0" name="Picture 4" descr="5"/>
-                    <pic:cNvPicPr>
-                      <a:picLocks noChangeAspect="1" noChangeArrowheads="1"/>
-                    </pic:cNvPicPr>
-                  </pic:nvPicPr>
-                  <pic:blipFill>
-                    <a:blip r:embed="rId12">
-                      <a:extLst>
-                        <a:ext uri="{28A0092B-C50C-407E-A947-70E740481C1C}">
-                          <a14:useLocalDpi xmlns:a14="http://schemas.microsoft.com/office/drawing/2010/main" val="0"/>
-                        </a:ext>
-                      </a:extLst>
-                    </a:blip>
-                    <a:srcRect/>
-                    <a:stretch>
-                      <a:fillRect/>
-                    </a:stretch>
-                  </pic:blipFill>
-                  <pic:spPr bwMode="auto">
-                    <a:xfrm>
-                      <a:off x="0" y="0"/>
-                      <a:ext cx="1974850" cy="2472690"/>
-                    </a:xfrm>
-                    <a:prstGeom prst="rect">
-                      <a:avLst/>
-                    </a:prstGeom>
-                    <a:noFill/>
-                    <a:ln>
-                      <a:noFill/>
-                    </a:ln>
-                  </pic:spPr>
-                </pic:pic>
-              </a:graphicData>
-            </a:graphic>
-          </wp:inline>
-        </w:drawing>
-      </w:r>
-    </w:p>
-    <w:p>
-      <w:pPr>
-        <w:jc w:val="both"/>
-      </w:pPr>
+        <w:jc w:val="both"/>
+        <w:rPr>
+          <w:lang w:val="en-US"/>
+        </w:rPr>
+      </w:pPr>
+      <w:bookmarkStart w:id="3" w:name="_GoBack"/>
+      <w:bookmarkEnd w:id="3"/>
     </w:p>
     <w:p>
       <w:pPr>
@@ -3973,27 +3100,7 @@
           <w:szCs w:val="28"/>
           <w:u w:val="single"/>
         </w:rPr>
-        <w:t>4</w:t>
-      </w:r>
-      <w:r>
-        <w:rPr>
-          <w:rFonts w:ascii="Times New Roman" w:hAnsi="Times New Roman" w:cs="Times New Roman"/>
-          <w:bCs w:val="0"/>
-          <w:sz w:val="28"/>
-          <w:szCs w:val="28"/>
-          <w:u w:val="single"/>
-        </w:rPr>
-        <w:t xml:space="preserve">. </w:t>
-      </w:r>
-      <w:r>
-        <w:rPr>
-          <w:rFonts w:ascii="Times New Roman" w:hAnsi="Times New Roman" w:cs="Times New Roman"/>
-          <w:bCs w:val="0"/>
-          <w:sz w:val="28"/>
-          <w:szCs w:val="28"/>
-          <w:u w:val="single"/>
-        </w:rPr>
-        <w:t>Требования</w:t>
+        <w:t>4. Требования</w:t>
       </w:r>
     </w:p>
     <w:p>
@@ -4039,15 +3146,7 @@
     <w:p/>
     <w:p>
       <w:r>
-        <w:t xml:space="preserve">Обязательное использование </w:t>
-      </w:r>
-      <w:proofErr w:type="spellStart"/>
-      <w:r>
-        <w:t>человекопонятного</w:t>
-      </w:r>
-      <w:proofErr w:type="spellEnd"/>
-      <w:r>
-        <w:t xml:space="preserve"> </w:t>
+        <w:t xml:space="preserve">Обязательное использование человекопонятного </w:t>
       </w:r>
       <w:r>
         <w:rPr>
@@ -4056,10 +3155,7 @@
         <w:t>URL</w:t>
       </w:r>
       <w:r>
-        <w:t xml:space="preserve">. </w:t>
-      </w:r>
-      <w:r>
-        <w:t>Например:</w:t>
+        <w:t>. Например:</w:t>
       </w:r>
     </w:p>
     <w:p>
@@ -4099,7 +3195,6 @@
           </w:rPr>
           <w:t>.</w:t>
         </w:r>
-        <w:proofErr w:type="spellStart"/>
         <w:r>
           <w:rPr>
             <w:rStyle w:val="a6"/>
@@ -4107,7 +3202,6 @@
           </w:rPr>
           <w:t>ru</w:t>
         </w:r>
-        <w:proofErr w:type="spellEnd"/>
         <w:r>
           <w:rPr>
             <w:rStyle w:val="a6"/>
@@ -4186,7 +3280,6 @@
           </w:rPr>
           <w:t>.</w:t>
         </w:r>
-        <w:proofErr w:type="spellStart"/>
         <w:r>
           <w:rPr>
             <w:rStyle w:val="a6"/>
@@ -4194,7 +3287,6 @@
           </w:rPr>
           <w:t>ru</w:t>
         </w:r>
-        <w:proofErr w:type="spellEnd"/>
         <w:r>
           <w:rPr>
             <w:rStyle w:val="a6"/>
@@ -4225,21 +3317,7 @@
           <w:rPr>
             <w:rStyle w:val="a6"/>
           </w:rPr>
-          <w:t>/</w:t>
-        </w:r>
-        <w:proofErr w:type="spellStart"/>
-        <w:r>
-          <w:rPr>
-            <w:rStyle w:val="a6"/>
-          </w:rPr>
-          <w:t>page_title</w:t>
-        </w:r>
-        <w:proofErr w:type="spellEnd"/>
-        <w:r>
-          <w:rPr>
-            <w:rStyle w:val="a6"/>
-          </w:rPr>
-          <w:t>/</w:t>
+          <w:t>/page_title/</w:t>
         </w:r>
       </w:hyperlink>
       <w:r>
@@ -4274,21 +3352,7 @@
           <w:rPr>
             <w:rStyle w:val="a6"/>
           </w:rPr>
-          <w:t>/</w:t>
-        </w:r>
-        <w:proofErr w:type="spellStart"/>
-        <w:r>
-          <w:rPr>
-            <w:rStyle w:val="a6"/>
-          </w:rPr>
-          <w:t>new</w:t>
-        </w:r>
-        <w:proofErr w:type="spellEnd"/>
-        <w:r>
-          <w:rPr>
-            <w:rStyle w:val="a6"/>
-          </w:rPr>
-          <w:t>_</w:t>
+          <w:t>/new_</w:t>
         </w:r>
         <w:r>
           <w:rPr>
@@ -4319,7 +3383,6 @@
           <w:color w:val="auto"/>
           <w:sz w:val="24"/>
           <w:szCs w:val="24"/>
-          <w:lang w:val="en-US"/>
         </w:rPr>
       </w:pPr>
     </w:p>
@@ -4333,7 +3396,6 @@
           <w:color w:val="auto"/>
           <w:sz w:val="24"/>
           <w:szCs w:val="24"/>
-          <w:lang w:val="en-US"/>
         </w:rPr>
       </w:pPr>
       <w:r>
@@ -4358,13 +3420,7 @@
         <w:t>HTML</w:t>
       </w:r>
     </w:p>
-    <w:p>
-      <w:pPr>
-        <w:rPr>
-          <w:lang w:val="en-US"/>
-        </w:rPr>
-      </w:pPr>
-    </w:p>
+    <w:p/>
     <w:p>
       <w:r>
         <w:t>Здесь пока трудно. В процессе.</w:t>
@@ -4381,7 +3437,6 @@
           <w:color w:val="auto"/>
           <w:sz w:val="24"/>
           <w:szCs w:val="24"/>
-          <w:lang w:val="en-US"/>
         </w:rPr>
       </w:pPr>
       <w:r>
@@ -4406,13 +3461,7 @@
         <w:t>CSS</w:t>
       </w:r>
     </w:p>
-    <w:p>
-      <w:pPr>
-        <w:rPr>
-          <w:lang w:val="en-US"/>
-        </w:rPr>
-      </w:pPr>
-    </w:p>
+    <w:p/>
     <w:p>
       <w:r>
         <w:t xml:space="preserve">Цветовая схема: черный, белый, серый цвета. </w:t>
@@ -4420,16 +3469,8 @@
     </w:p>
     <w:p/>
     <w:p>
-      <w:proofErr w:type="gramStart"/>
-      <w:r>
-        <w:t>Шрифты, используемые в текстовых материала сайта, должны соответствовать стандартным шрифтам браузеров.</w:t>
-      </w:r>
-      <w:proofErr w:type="gramEnd"/>
-      <w:r>
-        <w:t xml:space="preserve"> </w:t>
-      </w:r>
-      <w:r>
-        <w:t>Допустимо использование иных распространенных шрифтов (</w:t>
+      <w:r>
+        <w:t>Шрифты, используемые в текстовых материала сайта, должны соответствовать стандартным шрифтам браузеров. Допустимо использование иных распространенных шрифтов (</w:t>
       </w:r>
       <w:r>
         <w:rPr>
@@ -4492,6 +3533,7 @@
         <w:jc w:val="both"/>
       </w:pPr>
       <w:r>
+        <w:lastRenderedPageBreak/>
         <w:t>Корректное визуальное отображение в актуальных, т.е. поддерживаемых их разработчиками, версиях следующих браузеров:</w:t>
       </w:r>
     </w:p>
@@ -4506,21 +3548,8 @@
         <w:contextualSpacing/>
         <w:jc w:val="both"/>
       </w:pPr>
-      <w:proofErr w:type="spellStart"/>
-      <w:r>
-        <w:t>Google</w:t>
-      </w:r>
-      <w:proofErr w:type="spellEnd"/>
-      <w:r>
-        <w:t xml:space="preserve"> </w:t>
-      </w:r>
-      <w:proofErr w:type="spellStart"/>
-      <w:r>
-        <w:t>Chrome</w:t>
-      </w:r>
-      <w:proofErr w:type="spellEnd"/>
-      <w:r>
-        <w:t>;</w:t>
+      <w:r>
+        <w:t>Google Chrome;</w:t>
       </w:r>
     </w:p>
     <w:p>
@@ -4534,13 +3563,8 @@
         <w:contextualSpacing/>
         <w:jc w:val="both"/>
       </w:pPr>
-      <w:proofErr w:type="spellStart"/>
-      <w:r>
-        <w:t>Firefox</w:t>
-      </w:r>
-      <w:proofErr w:type="spellEnd"/>
-      <w:r>
-        <w:t>;</w:t>
+      <w:r>
+        <w:t>Firefox;</w:t>
       </w:r>
     </w:p>
     <w:p>
@@ -4554,13 +3578,8 @@
         <w:contextualSpacing/>
         <w:jc w:val="both"/>
       </w:pPr>
-      <w:proofErr w:type="spellStart"/>
-      <w:r>
-        <w:t>Safari</w:t>
-      </w:r>
-      <w:proofErr w:type="spellEnd"/>
-      <w:r>
-        <w:t>;</w:t>
+      <w:r>
+        <w:t>Safari;</w:t>
       </w:r>
     </w:p>
     <w:p>
@@ -4574,13 +3593,8 @@
         <w:contextualSpacing/>
         <w:jc w:val="both"/>
       </w:pPr>
-      <w:proofErr w:type="spellStart"/>
-      <w:r>
-        <w:t>Opera</w:t>
-      </w:r>
-      <w:proofErr w:type="spellEnd"/>
-      <w:r>
-        <w:t>.</w:t>
+      <w:r>
+        <w:t>Opera.</w:t>
       </w:r>
     </w:p>
     <w:p>
@@ -4612,19 +3626,9 @@
         <w:contextualSpacing/>
         <w:jc w:val="both"/>
       </w:pPr>
-      <w:proofErr w:type="spellStart"/>
-      <w:r>
-        <w:t>Internet</w:t>
-      </w:r>
-      <w:proofErr w:type="spellEnd"/>
-      <w:r>
-        <w:t xml:space="preserve"> </w:t>
-      </w:r>
-      <w:proofErr w:type="spellStart"/>
-      <w:r>
-        <w:t>Explore</w:t>
-      </w:r>
-      <w:proofErr w:type="spellEnd"/>
+      <w:r>
+        <w:t>Internet Explore</w:t>
+      </w:r>
     </w:p>
     <w:p>
       <w:pPr>
@@ -4639,8 +3643,6 @@
         <w:contextualSpacing/>
         <w:jc w:val="both"/>
       </w:pPr>
-      <w:bookmarkStart w:id="3" w:name="_GoBack"/>
-      <w:bookmarkEnd w:id="3"/>
     </w:p>
     <w:p/>
     <w:p/>
@@ -5472,15 +4474,6 @@
   </w:num>
   <w:num w:numId="6">
     <w:abstractNumId w:val="4"/>
-    <w:lvlOverride w:ilvl="0"/>
-    <w:lvlOverride w:ilvl="1"/>
-    <w:lvlOverride w:ilvl="2"/>
-    <w:lvlOverride w:ilvl="3"/>
-    <w:lvlOverride w:ilvl="4"/>
-    <w:lvlOverride w:ilvl="5"/>
-    <w:lvlOverride w:ilvl="6"/>
-    <w:lvlOverride w:ilvl="7"/>
-    <w:lvlOverride w:ilvl="8"/>
   </w:num>
 </w:numbering>
 </file>
@@ -6483,7 +5476,7 @@
 </file>
 
 <file path=customXml/itemProps1.xml><?xml version="1.0" encoding="utf-8"?>
-<ds:datastoreItem xmlns:ds="http://schemas.openxmlformats.org/officeDocument/2006/customXml" ds:itemID="{6A4921F9-070D-4F28-9129-2624C4CB1B77}">
+<ds:datastoreItem xmlns:ds="http://schemas.openxmlformats.org/officeDocument/2006/customXml" ds:itemID="{07C86952-5D5A-495E-9B27-BB4AB83A25BA}">
   <ds:schemaRefs>
     <ds:schemaRef ds:uri="http://schemas.openxmlformats.org/officeDocument/2006/bibliography"/>
   </ds:schemaRefs>

</xml_diff>